<commit_message>
update test case COLUMBIA
</commit_message>
<xml_diff>
--- a/docs/test_cases.docx
+++ b/docs/test_cases.docx
@@ -1,6 +1,6 @@
 
 <file path=word/document.xml><?xml version="1.0" encoding="utf-8"?>
-<w:document xmlns:wpc="http://schemas.microsoft.com/office/word/2010/wordprocessingCanvas" xmlns:mo="http://schemas.microsoft.com/office/mac/office/2008/main" xmlns:mc="http://schemas.openxmlformats.org/markup-compatibility/2006" xmlns:mv="urn:schemas-microsoft-com:mac:vml" xmlns:o="urn:schemas-microsoft-com:office:office" xmlns:r="http://schemas.openxmlformats.org/officeDocument/2006/relationships" xmlns:m="http://schemas.openxmlformats.org/officeDocument/2006/math" xmlns:v="urn:schemas-microsoft-com:vml" xmlns:wp14="http://schemas.microsoft.com/office/word/2010/wordprocessingDrawing" xmlns:wp="http://schemas.openxmlformats.org/drawingml/2006/wordprocessingDrawing" xmlns:w10="urn:schemas-microsoft-com:office:word" xmlns:w="http://schemas.openxmlformats.org/wordprocessingml/2006/main" xmlns:w14="http://schemas.microsoft.com/office/word/2010/wordml" xmlns:w15="http://schemas.microsoft.com/office/word/2012/wordml" xmlns:wpg="http://schemas.microsoft.com/office/word/2010/wordprocessingGroup" xmlns:wpi="http://schemas.microsoft.com/office/word/2010/wordprocessingInk" xmlns:wne="http://schemas.microsoft.com/office/word/2006/wordml" xmlns:wps="http://schemas.microsoft.com/office/word/2010/wordprocessingShape" mc:Ignorable="w14 w15 wp14">
+<w:document xmlns:wpc="http://schemas.microsoft.com/office/word/2010/wordprocessingCanvas" xmlns:mc="http://schemas.openxmlformats.org/markup-compatibility/2006" xmlns:o="urn:schemas-microsoft-com:office:office" xmlns:r="http://schemas.openxmlformats.org/officeDocument/2006/relationships" xmlns:m="http://schemas.openxmlformats.org/officeDocument/2006/math" xmlns:v="urn:schemas-microsoft-com:vml" xmlns:wp14="http://schemas.microsoft.com/office/word/2010/wordprocessingDrawing" xmlns:wp="http://schemas.openxmlformats.org/drawingml/2006/wordprocessingDrawing" xmlns:w10="urn:schemas-microsoft-com:office:word" xmlns:w="http://schemas.openxmlformats.org/wordprocessingml/2006/main" xmlns:w14="http://schemas.microsoft.com/office/word/2010/wordml" xmlns:w15="http://schemas.microsoft.com/office/word/2012/wordml" xmlns:wpg="http://schemas.microsoft.com/office/word/2010/wordprocessingGroup" xmlns:wpi="http://schemas.microsoft.com/office/word/2010/wordprocessingInk" xmlns:wne="http://schemas.microsoft.com/office/word/2006/wordml" xmlns:wps="http://schemas.microsoft.com/office/word/2010/wordprocessingShape" mc:Ignorable="w14 w15 wp14">
   <w:body>
     <w:p>
       <w:pPr>
@@ -8,30 +8,24 @@
         <w:rPr>
           <w:b/>
           <w:sz w:val="40"/>
+          <w:lang w:val="en-US"/>
         </w:rPr>
       </w:pPr>
       <w:r>
         <w:rPr>
           <w:b/>
           <w:sz w:val="40"/>
-        </w:rPr>
-        <w:t xml:space="preserve">Test </w:t>
-      </w:r>
-      <w:proofErr w:type="spellStart"/>
-      <w:r>
-        <w:rPr>
-          <w:b/>
-          <w:sz w:val="40"/>
-        </w:rPr>
-        <w:t>cases</w:t>
-      </w:r>
-      <w:proofErr w:type="spellEnd"/>
+          <w:lang w:val="en-US"/>
+        </w:rPr>
+        <w:t>Test cases</w:t>
+      </w:r>
     </w:p>
     <w:p>
       <w:pPr>
         <w:rPr>
           <w:b/>
           <w:sz w:val="28"/>
+          <w:lang w:val="en-US"/>
         </w:rPr>
       </w:pPr>
     </w:p>
@@ -40,14 +34,14 @@
         <w:rPr>
           <w:b/>
           <w:i/>
-          <w:sz w:val="22"/>
+          <w:lang w:val="en-US"/>
         </w:rPr>
       </w:pPr>
       <w:r>
         <w:rPr>
           <w:b/>
           <w:i/>
-          <w:sz w:val="22"/>
+          <w:lang w:val="en-US"/>
         </w:rPr>
         <w:t xml:space="preserve">1 </w:t>
       </w:r>
@@ -55,7 +49,7 @@
         <w:rPr>
           <w:b/>
           <w:i/>
-          <w:sz w:val="22"/>
+          <w:lang w:val="en-US"/>
         </w:rPr>
         <w:t>–</w:t>
       </w:r>
@@ -63,85 +57,345 @@
         <w:rPr>
           <w:b/>
           <w:i/>
-          <w:sz w:val="22"/>
+          <w:lang w:val="en-US"/>
         </w:rPr>
         <w:t xml:space="preserve"> </w:t>
       </w:r>
-      <w:proofErr w:type="spellStart"/>
       <w:r>
         <w:rPr>
           <w:b/>
           <w:i/>
-          <w:sz w:val="22"/>
-        </w:rPr>
-        <w:t>Accuracy</w:t>
-      </w:r>
-      <w:proofErr w:type="spellEnd"/>
+          <w:lang w:val="en-US"/>
+        </w:rPr>
+        <w:t>Accuracy over COLUMBIA dataset</w:t>
+      </w:r>
       <w:r>
         <w:rPr>
           <w:b/>
           <w:i/>
-          <w:sz w:val="22"/>
-        </w:rPr>
-        <w:t xml:space="preserve"> over COLUMBIA </w:t>
-      </w:r>
-      <w:proofErr w:type="spellStart"/>
-      <w:r>
+          <w:lang w:val="en-US"/>
+        </w:rPr>
+        <w:t xml:space="preserve"> </w:t>
+      </w:r>
+    </w:p>
+    <w:p>
+      <w:pPr>
+        <w:jc w:val="right"/>
+        <w:rPr>
+          <w:lang w:val="en-US"/>
+        </w:rPr>
+      </w:pPr>
+      <w:r>
+        <w:rPr>
+          <w:lang w:val="en-US"/>
+        </w:rPr>
+        <w:t>15/11/2016</w:t>
+      </w:r>
+    </w:p>
+    <w:p>
+      <w:pPr>
+        <w:rPr>
+          <w:sz w:val="22"/>
+          <w:lang w:val="en-US"/>
+        </w:rPr>
+      </w:pPr>
+    </w:p>
+    <w:p>
+      <w:pPr>
+        <w:rPr>
+          <w:sz w:val="22"/>
+        </w:rPr>
+      </w:pPr>
+      <w:r>
+        <w:rPr>
+          <w:sz w:val="22"/>
+        </w:rPr>
+        <w:t xml:space="preserve">Classificazione </w:t>
+      </w:r>
+      <w:proofErr w:type="spellStart"/>
+      <w:r>
+        <w:rPr>
+          <w:sz w:val="22"/>
+        </w:rPr>
+        <w:t>ROIs</w:t>
+      </w:r>
+      <w:proofErr w:type="spellEnd"/>
+      <w:r>
+        <w:rPr>
+          <w:sz w:val="22"/>
+        </w:rPr>
+        <w:t xml:space="preserve"> selezionate manualmente (in base alla </w:t>
+      </w:r>
+      <w:proofErr w:type="spellStart"/>
+      <w:r>
+        <w:rPr>
+          <w:sz w:val="22"/>
+        </w:rPr>
+        <w:t>mask</w:t>
+      </w:r>
+      <w:proofErr w:type="spellEnd"/>
+      <w:r>
+        <w:rPr>
+          <w:sz w:val="22"/>
+        </w:rPr>
+        <w:t xml:space="preserve"> fornita insieme al </w:t>
+      </w:r>
+      <w:proofErr w:type="spellStart"/>
+      <w:r>
+        <w:rPr>
+          <w:sz w:val="22"/>
+        </w:rPr>
+        <w:t>dataset</w:t>
+      </w:r>
+      <w:proofErr w:type="spellEnd"/>
+      <w:r>
+        <w:rPr>
+          <w:sz w:val="22"/>
+        </w:rPr>
+        <w:t>).</w:t>
+      </w:r>
+    </w:p>
+    <w:p>
+      <w:pPr>
+        <w:rPr>
+          <w:sz w:val="22"/>
+        </w:rPr>
+      </w:pPr>
+      <w:r>
+        <w:rPr>
+          <w:sz w:val="22"/>
+        </w:rPr>
+        <w:t xml:space="preserve">Parametri estrazione mappe GGE e IIC: </w:t>
+      </w:r>
+      <w:r>
+        <w:rPr>
+          <w:i/>
+          <w:sz w:val="22"/>
+        </w:rPr>
+        <w:t>default Tiago</w:t>
+      </w:r>
+      <w:r>
+        <w:rPr>
+          <w:sz w:val="22"/>
+        </w:rPr>
+        <w:t>.</w:t>
+      </w:r>
+    </w:p>
+    <w:p>
+      <w:pPr>
+        <w:rPr>
+          <w:sz w:val="22"/>
+        </w:rPr>
+      </w:pPr>
+      <w:r>
+        <w:rPr>
+          <w:sz w:val="22"/>
+        </w:rPr>
+        <w:t xml:space="preserve">Variando il numero di componenti del </w:t>
+      </w:r>
+      <w:proofErr w:type="spellStart"/>
+      <w:r>
+        <w:rPr>
+          <w:sz w:val="22"/>
+        </w:rPr>
+        <w:t>feature</w:t>
+      </w:r>
+      <w:proofErr w:type="spellEnd"/>
+      <w:r>
+        <w:rPr>
+          <w:sz w:val="22"/>
+        </w:rPr>
+        <w:t xml:space="preserve"> </w:t>
+      </w:r>
+      <w:proofErr w:type="spellStart"/>
+      <w:r>
+        <w:rPr>
+          <w:sz w:val="22"/>
+        </w:rPr>
+        <w:t>vector</w:t>
+      </w:r>
+      <w:proofErr w:type="spellEnd"/>
+      <w:r>
+        <w:rPr>
+          <w:sz w:val="22"/>
+        </w:rPr>
+        <w:t xml:space="preserve">, valutata accuratezza con </w:t>
+      </w:r>
+      <w:proofErr w:type="spellStart"/>
+      <w:r>
+        <w:rPr>
+          <w:sz w:val="22"/>
+        </w:rPr>
+        <w:t>crossvalidazione</w:t>
+      </w:r>
+      <w:proofErr w:type="spellEnd"/>
+      <w:r>
+        <w:rPr>
+          <w:sz w:val="22"/>
+        </w:rPr>
+        <w:t xml:space="preserve"> </w:t>
+      </w:r>
+      <w:proofErr w:type="spellStart"/>
+      <w:r>
+        <w:rPr>
+          <w:sz w:val="22"/>
+        </w:rPr>
+        <w:t>Leave</w:t>
+      </w:r>
+      <w:proofErr w:type="spellEnd"/>
+      <w:r>
+        <w:rPr>
+          <w:sz w:val="22"/>
+        </w:rPr>
+        <w:t xml:space="preserve"> </w:t>
+      </w:r>
+      <w:proofErr w:type="spellStart"/>
+      <w:r>
+        <w:rPr>
+          <w:sz w:val="22"/>
+        </w:rPr>
+        <w:t>One</w:t>
+      </w:r>
+      <w:proofErr w:type="spellEnd"/>
+      <w:r>
+        <w:rPr>
+          <w:sz w:val="22"/>
+        </w:rPr>
+        <w:t xml:space="preserve"> Out sul training set.</w:t>
+      </w:r>
+    </w:p>
+    <w:p>
+      <w:pPr>
+        <w:rPr>
+          <w:i/>
+          <w:sz w:val="22"/>
+        </w:rPr>
+      </w:pPr>
+      <w:r>
+        <w:rPr>
+          <w:i/>
+          <w:sz w:val="22"/>
+        </w:rPr>
+        <w:t xml:space="preserve">NB: da valutare parametri di estrazione di IIC </w:t>
+      </w:r>
+      <w:proofErr w:type="spellStart"/>
+      <w:r>
+        <w:rPr>
+          <w:i/>
+          <w:sz w:val="22"/>
+        </w:rPr>
+        <w:t>map</w:t>
+      </w:r>
+      <w:proofErr w:type="spellEnd"/>
+      <w:r>
+        <w:rPr>
+          <w:i/>
+          <w:sz w:val="22"/>
+        </w:rPr>
+        <w:t xml:space="preserve"> (output diverso da quello atteso)</w:t>
+      </w:r>
+    </w:p>
+    <w:p>
+      <w:pPr>
+        <w:rPr>
+          <w:i/>
+          <w:sz w:val="22"/>
+        </w:rPr>
+      </w:pPr>
+    </w:p>
+    <w:p>
+      <w:pPr>
         <w:rPr>
           <w:b/>
           <w:i/>
           <w:sz w:val="22"/>
         </w:rPr>
+      </w:pPr>
+      <w:r>
+        <w:rPr>
+          <w:b/>
+          <w:i/>
+          <w:sz w:val="22"/>
+        </w:rPr>
+        <w:t xml:space="preserve">Processo di training: </w:t>
+      </w:r>
+    </w:p>
+    <w:p>
+      <w:pPr>
+        <w:pStyle w:val="Paragrafoelenco"/>
+        <w:numPr>
+          <w:ilvl w:val="0"/>
+          <w:numId w:val="1"/>
+        </w:numPr>
+        <w:rPr>
+          <w:sz w:val="22"/>
+        </w:rPr>
+      </w:pPr>
+      <w:r>
+        <w:rPr>
+          <w:sz w:val="22"/>
+        </w:rPr>
+        <w:t xml:space="preserve">Seleziona un’immagine </w:t>
+      </w:r>
+      <w:proofErr w:type="spellStart"/>
+      <w:r>
+        <w:rPr>
+          <w:i/>
+          <w:sz w:val="22"/>
+        </w:rPr>
+        <w:t>spliced</w:t>
+      </w:r>
+      <w:proofErr w:type="spellEnd"/>
+      <w:r>
+        <w:rPr>
+          <w:sz w:val="22"/>
+        </w:rPr>
+        <w:t xml:space="preserve"> del </w:t>
+      </w:r>
+      <w:proofErr w:type="spellStart"/>
+      <w:r>
+        <w:rPr>
+          <w:sz w:val="22"/>
+        </w:rPr>
         <w:t>dataset</w:t>
       </w:r>
       <w:proofErr w:type="spellEnd"/>
-    </w:p>
-    <w:p>
-      <w:pPr>
-        <w:rPr>
-          <w:sz w:val="22"/>
-        </w:rPr>
-      </w:pPr>
-    </w:p>
-    <w:p>
-      <w:pPr>
-        <w:rPr>
-          <w:sz w:val="22"/>
-        </w:rPr>
-      </w:pPr>
-      <w:r>
-        <w:rPr>
-          <w:sz w:val="22"/>
-        </w:rPr>
-        <w:t xml:space="preserve">Classificazione </w:t>
-      </w:r>
-      <w:proofErr w:type="spellStart"/>
-      <w:r>
-        <w:rPr>
-          <w:sz w:val="22"/>
-        </w:rPr>
-        <w:t>ROIs</w:t>
-      </w:r>
-      <w:proofErr w:type="spellEnd"/>
-      <w:r>
-        <w:rPr>
-          <w:sz w:val="22"/>
-        </w:rPr>
-        <w:t xml:space="preserve"> selezionate manualmente (in base alla </w:t>
-      </w:r>
-      <w:proofErr w:type="spellStart"/>
-      <w:r>
-        <w:rPr>
-          <w:sz w:val="22"/>
-        </w:rPr>
-        <w:t>mask</w:t>
-      </w:r>
-      <w:proofErr w:type="spellEnd"/>
-      <w:r>
-        <w:rPr>
-          <w:sz w:val="22"/>
-        </w:rPr>
-        <w:t xml:space="preserve"> fornita insieme al </w:t>
+      <w:r>
+        <w:rPr>
+          <w:sz w:val="22"/>
+        </w:rPr>
+        <w:t>.</w:t>
+      </w:r>
+    </w:p>
+    <w:p>
+      <w:pPr>
+        <w:pStyle w:val="Paragrafoelenco"/>
+        <w:numPr>
+          <w:ilvl w:val="0"/>
+          <w:numId w:val="1"/>
+        </w:numPr>
+        <w:rPr>
+          <w:sz w:val="22"/>
+        </w:rPr>
+      </w:pPr>
+      <w:r>
+        <w:rPr>
+          <w:sz w:val="22"/>
+        </w:rPr>
+        <w:t xml:space="preserve">Seleziona la corrispondente immagine </w:t>
+      </w:r>
+      <w:r>
+        <w:rPr>
+          <w:i/>
+          <w:sz w:val="22"/>
+        </w:rPr>
+        <w:t xml:space="preserve">pristine </w:t>
+      </w:r>
+      <w:r>
+        <w:rPr>
+          <w:sz w:val="22"/>
+        </w:rPr>
+        <w:t xml:space="preserve">del </w:t>
       </w:r>
       <w:proofErr w:type="spellStart"/>
       <w:r>
@@ -155,46 +409,115 @@
         <w:rPr>
           <w:sz w:val="22"/>
         </w:rPr>
-        <w:t>).</w:t>
-      </w:r>
-    </w:p>
-    <w:p>
-      <w:pPr>
-        <w:rPr>
-          <w:sz w:val="22"/>
-        </w:rPr>
-      </w:pPr>
-      <w:r>
-        <w:rPr>
-          <w:sz w:val="22"/>
-        </w:rPr>
-        <w:t xml:space="preserve">Parametri estrazione mappe GGE e IIC: </w:t>
-      </w:r>
-      <w:r>
-        <w:rPr>
-          <w:i/>
-          <w:sz w:val="22"/>
-        </w:rPr>
-        <w:t>default Tiago</w:t>
-      </w:r>
-      <w:r>
-        <w:rPr>
-          <w:sz w:val="22"/>
-        </w:rPr>
-        <w:t>.</w:t>
-      </w:r>
-    </w:p>
-    <w:p>
-      <w:pPr>
-        <w:rPr>
-          <w:sz w:val="22"/>
-        </w:rPr>
-      </w:pPr>
-      <w:r>
-        <w:rPr>
-          <w:sz w:val="22"/>
-        </w:rPr>
-        <w:t xml:space="preserve">Variando il numero di componenti del </w:t>
+        <w:t xml:space="preserve"> (sono in due folder differenti con il medesimo nome).</w:t>
+      </w:r>
+    </w:p>
+    <w:p>
+      <w:pPr>
+        <w:pStyle w:val="Paragrafoelenco"/>
+        <w:numPr>
+          <w:ilvl w:val="0"/>
+          <w:numId w:val="1"/>
+        </w:numPr>
+        <w:rPr>
+          <w:sz w:val="22"/>
+        </w:rPr>
+      </w:pPr>
+      <w:r>
+        <w:rPr>
+          <w:sz w:val="22"/>
+        </w:rPr>
+        <w:t xml:space="preserve">Estrae le mappe GGE e IIC sulle due immagini intere (GGE e IIC </w:t>
+      </w:r>
+      <w:proofErr w:type="spellStart"/>
+      <w:r>
+        <w:rPr>
+          <w:sz w:val="22"/>
+        </w:rPr>
+        <w:t>maps</w:t>
+      </w:r>
+      <w:proofErr w:type="spellEnd"/>
+      <w:r>
+        <w:rPr>
+          <w:sz w:val="22"/>
+        </w:rPr>
+        <w:t xml:space="preserve"> sia per quella originale che per quella contraffatta).</w:t>
+      </w:r>
+    </w:p>
+    <w:p>
+      <w:pPr>
+        <w:pStyle w:val="Paragrafoelenco"/>
+        <w:numPr>
+          <w:ilvl w:val="0"/>
+          <w:numId w:val="1"/>
+        </w:numPr>
+        <w:rPr>
+          <w:sz w:val="22"/>
+        </w:rPr>
+      </w:pPr>
+      <w:r>
+        <w:rPr>
+          <w:sz w:val="22"/>
+        </w:rPr>
+        <w:t xml:space="preserve">Dalla maschera a disposizione relativa alla parte falsa dell’immagine </w:t>
+      </w:r>
+      <w:proofErr w:type="spellStart"/>
+      <w:proofErr w:type="gramStart"/>
+      <w:r>
+        <w:rPr>
+          <w:sz w:val="22"/>
+        </w:rPr>
+        <w:t>spliced</w:t>
+      </w:r>
+      <w:proofErr w:type="spellEnd"/>
+      <w:r>
+        <w:rPr>
+          <w:sz w:val="22"/>
+        </w:rPr>
+        <w:t xml:space="preserve">  seleziona</w:t>
+      </w:r>
+      <w:proofErr w:type="gramEnd"/>
+      <w:r>
+        <w:rPr>
+          <w:sz w:val="22"/>
+        </w:rPr>
+        <w:t xml:space="preserve"> la ROI di interesse.</w:t>
+      </w:r>
+    </w:p>
+    <w:p>
+      <w:pPr>
+        <w:pStyle w:val="Paragrafoelenco"/>
+        <w:numPr>
+          <w:ilvl w:val="0"/>
+          <w:numId w:val="1"/>
+        </w:numPr>
+        <w:rPr>
+          <w:sz w:val="22"/>
+        </w:rPr>
+      </w:pPr>
+      <w:r>
+        <w:rPr>
+          <w:sz w:val="22"/>
+        </w:rPr>
+        <w:t>Seleziona da ciascuna mappa estratta la ROI corrispondente a quella calcolata dalla maschera.</w:t>
+      </w:r>
+    </w:p>
+    <w:p>
+      <w:pPr>
+        <w:pStyle w:val="Paragrafoelenco"/>
+        <w:numPr>
+          <w:ilvl w:val="0"/>
+          <w:numId w:val="1"/>
+        </w:numPr>
+        <w:rPr>
+          <w:sz w:val="22"/>
+        </w:rPr>
+      </w:pPr>
+      <w:r>
+        <w:rPr>
+          <w:sz w:val="22"/>
+        </w:rPr>
+        <w:t xml:space="preserve">Calcola il vettore di </w:t>
       </w:r>
       <w:proofErr w:type="spellStart"/>
       <w:r>
@@ -208,94 +531,39 @@
         <w:rPr>
           <w:sz w:val="22"/>
         </w:rPr>
-        <w:t xml:space="preserve"> </w:t>
-      </w:r>
-      <w:proofErr w:type="spellStart"/>
-      <w:r>
-        <w:rPr>
-          <w:sz w:val="22"/>
-        </w:rPr>
-        <w:t>vector</w:t>
-      </w:r>
-      <w:proofErr w:type="spellEnd"/>
-      <w:r>
-        <w:rPr>
-          <w:sz w:val="22"/>
-        </w:rPr>
-        <w:t xml:space="preserve">, valutata accuratezza con </w:t>
-      </w:r>
-      <w:proofErr w:type="spellStart"/>
-      <w:r>
-        <w:rPr>
-          <w:sz w:val="22"/>
-        </w:rPr>
-        <w:t>crossvalidazione</w:t>
-      </w:r>
-      <w:proofErr w:type="spellEnd"/>
-      <w:r>
-        <w:rPr>
-          <w:sz w:val="22"/>
-        </w:rPr>
-        <w:t xml:space="preserve"> </w:t>
-      </w:r>
-      <w:proofErr w:type="spellStart"/>
-      <w:r>
-        <w:rPr>
-          <w:sz w:val="22"/>
-        </w:rPr>
-        <w:t>Leave</w:t>
-      </w:r>
-      <w:proofErr w:type="spellEnd"/>
-      <w:r>
-        <w:rPr>
-          <w:sz w:val="22"/>
-        </w:rPr>
-        <w:t xml:space="preserve"> </w:t>
-      </w:r>
-      <w:proofErr w:type="spellStart"/>
-      <w:r>
-        <w:rPr>
-          <w:sz w:val="22"/>
-        </w:rPr>
-        <w:t>One</w:t>
-      </w:r>
-      <w:proofErr w:type="spellEnd"/>
-      <w:r>
-        <w:rPr>
-          <w:sz w:val="22"/>
-        </w:rPr>
-        <w:t xml:space="preserve"> Out sul training set.</w:t>
-      </w:r>
-    </w:p>
-    <w:p>
-      <w:pPr>
-        <w:rPr>
-          <w:i/>
-          <w:sz w:val="22"/>
-        </w:rPr>
-      </w:pPr>
-      <w:r>
-        <w:rPr>
-          <w:i/>
-          <w:sz w:val="22"/>
-        </w:rPr>
-        <w:t xml:space="preserve">NB: da valutare parametri di estrazione di IIC </w:t>
-      </w:r>
-      <w:proofErr w:type="spellStart"/>
-      <w:r>
-        <w:rPr>
-          <w:i/>
-          <w:sz w:val="22"/>
-        </w:rPr>
-        <w:t>map</w:t>
-      </w:r>
-      <w:proofErr w:type="spellEnd"/>
-      <w:r>
-        <w:rPr>
-          <w:i/>
-          <w:sz w:val="22"/>
-        </w:rPr>
-        <w:t xml:space="preserve"> (output diverso da quello atteso)</w:t>
+        <w:t xml:space="preserve"> usando le due mappe di colore (solo relative alla ROI estratta)</w:t>
+      </w:r>
+    </w:p>
+    <w:p>
+      <w:pPr>
+        <w:pStyle w:val="Paragrafoelenco"/>
+        <w:numPr>
+          <w:ilvl w:val="0"/>
+          <w:numId w:val="1"/>
+        </w:numPr>
+        <w:rPr>
+          <w:sz w:val="22"/>
+        </w:rPr>
+      </w:pPr>
+      <w:r>
+        <w:rPr>
+          <w:sz w:val="22"/>
+        </w:rPr>
+        <w:t xml:space="preserve">Calcola il modello SVM con il vettore di </w:t>
+      </w:r>
+      <w:proofErr w:type="spellStart"/>
+      <w:r>
+        <w:rPr>
+          <w:sz w:val="22"/>
+        </w:rPr>
+        <w:t>features</w:t>
+      </w:r>
+      <w:proofErr w:type="spellEnd"/>
+      <w:r>
+        <w:rPr>
+          <w:sz w:val="22"/>
+        </w:rPr>
+        <w:t xml:space="preserve"> calcolato in 6.</w:t>
       </w:r>
     </w:p>
     <w:p>
@@ -309,7 +577,7 @@
       <w:tblPr>
         <w:tblStyle w:val="Grigliatabella"/>
         <w:tblW w:w="0" w:type="auto"/>
-        <w:tblInd w:w="3010" w:type="dxa"/>
+        <w:tblInd w:w="2831" w:type="dxa"/>
         <w:tblLook w:val="04A0" w:firstRow="1" w:lastRow="0" w:firstColumn="1" w:lastColumn="0" w:noHBand="0" w:noVBand="1"/>
       </w:tblPr>
       <w:tblGrid>
@@ -397,13 +665,7 @@
               <w:rPr>
                 <w:sz w:val="22"/>
               </w:rPr>
-              <w:t>0.5</w:t>
-            </w:r>
-            <w:r>
-              <w:rPr>
-                <w:sz w:val="22"/>
-              </w:rPr>
-              <w:t>85915</w:t>
+              <w:t>0.585915</w:t>
             </w:r>
           </w:p>
         </w:tc>
@@ -444,13 +706,7 @@
               <w:rPr>
                 <w:sz w:val="22"/>
               </w:rPr>
-              <w:t>0.5</w:t>
-            </w:r>
-            <w:r>
-              <w:rPr>
-                <w:sz w:val="22"/>
-              </w:rPr>
-              <w:t>71830</w:t>
+              <w:t>0.571830</w:t>
             </w:r>
           </w:p>
         </w:tc>
@@ -491,13 +747,7 @@
               <w:rPr>
                 <w:sz w:val="22"/>
               </w:rPr>
-              <w:t>0.5</w:t>
-            </w:r>
-            <w:r>
-              <w:rPr>
-                <w:sz w:val="22"/>
-              </w:rPr>
-              <w:t>71627</w:t>
+              <w:t>0.571627</w:t>
             </w:r>
           </w:p>
         </w:tc>
@@ -538,13 +788,7 @@
               <w:rPr>
                 <w:sz w:val="22"/>
               </w:rPr>
-              <w:t>0.5</w:t>
-            </w:r>
-            <w:r>
-              <w:rPr>
-                <w:sz w:val="22"/>
-              </w:rPr>
-              <w:t>82991</w:t>
+              <w:t>0.582991</w:t>
             </w:r>
           </w:p>
         </w:tc>
@@ -585,13 +829,7 @@
               <w:rPr>
                 <w:sz w:val="22"/>
               </w:rPr>
-              <w:t>0.5</w:t>
-            </w:r>
-            <w:r>
-              <w:rPr>
-                <w:sz w:val="22"/>
-              </w:rPr>
-              <w:t>82910</w:t>
+              <w:t>0.582910</w:t>
             </w:r>
           </w:p>
         </w:tc>
@@ -641,15 +879,82 @@
     <w:p>
       <w:pPr>
         <w:rPr>
-          <w:sz w:val="22"/>
-        </w:rPr>
-      </w:pPr>
-    </w:p>
-    <w:p/>
-    <w:p/>
-    <w:p>
+          <w:u w:val="single"/>
+        </w:rPr>
+      </w:pPr>
+    </w:p>
+    <w:p>
+      <w:pPr>
+        <w:rPr>
+          <w:b/>
+          <w:i/>
+        </w:rPr>
+      </w:pPr>
+      <w:r>
+        <w:rPr>
+          <w:b/>
+          <w:i/>
+        </w:rPr>
+        <w:t>Commenti</w:t>
+      </w:r>
+    </w:p>
+    <w:p>
+      <w:r>
+        <w:t xml:space="preserve">L’accuratezza in generale rimane costante al variare del numero di componenti del </w:t>
+      </w:r>
+      <w:proofErr w:type="spellStart"/>
+      <w:r>
+        <w:t>feature</w:t>
+      </w:r>
+      <w:proofErr w:type="spellEnd"/>
+      <w:r>
+        <w:t xml:space="preserve"> </w:t>
+      </w:r>
+      <w:proofErr w:type="spellStart"/>
+      <w:r>
+        <w:t>vector</w:t>
+      </w:r>
+      <w:proofErr w:type="spellEnd"/>
+      <w:r>
+        <w:t xml:space="preserve"> utilizzati. </w:t>
+      </w:r>
+      <w:r>
+        <w:t>Quella raggiunta con il metodo Victor-Tiago è di circa 0.97, valutata sullo stesso dataset</w:t>
+      </w:r>
       <w:bookmarkStart w:id="0" w:name="_GoBack"/>
       <w:bookmarkEnd w:id="0"/>
+      <w:r>
+        <w:t>.</w:t>
+      </w:r>
+    </w:p>
+    <w:p>
+      <w:r>
+        <w:t xml:space="preserve">Questo può essere causato dallo scarso potere discriminativo del </w:t>
+      </w:r>
+      <w:proofErr w:type="spellStart"/>
+      <w:r>
+        <w:t>feature</w:t>
+      </w:r>
+      <w:proofErr w:type="spellEnd"/>
+      <w:r>
+        <w:t xml:space="preserve"> </w:t>
+      </w:r>
+      <w:proofErr w:type="spellStart"/>
+      <w:r>
+        <w:t>vector</w:t>
+      </w:r>
+      <w:proofErr w:type="spellEnd"/>
+      <w:r>
+        <w:t xml:space="preserve"> così costruito (la colpa principale secondo me rimane la differenza effettiva tra la IIC </w:t>
+      </w:r>
+      <w:proofErr w:type="spellStart"/>
+      <w:r>
+        <w:t>map</w:t>
+      </w:r>
+      <w:proofErr w:type="spellEnd"/>
+      <w:r>
+        <w:t xml:space="preserve"> calcolata da me e quella dell’articolo). </w:t>
+      </w:r>
     </w:p>
     <w:sectPr>
       <w:pgSz w:w="11900" w:h="16840"/>
@@ -659,6 +964,100 @@
     </w:sectPr>
   </w:body>
 </w:document>
+</file>
+
+<file path=word/numbering.xml><?xml version="1.0" encoding="utf-8"?>
+<w:numbering xmlns:wpc="http://schemas.microsoft.com/office/word/2010/wordprocessingCanvas" xmlns:mc="http://schemas.openxmlformats.org/markup-compatibility/2006" xmlns:o="urn:schemas-microsoft-com:office:office" xmlns:r="http://schemas.openxmlformats.org/officeDocument/2006/relationships" xmlns:m="http://schemas.openxmlformats.org/officeDocument/2006/math" xmlns:v="urn:schemas-microsoft-com:vml" xmlns:wp14="http://schemas.microsoft.com/office/word/2010/wordprocessingDrawing" xmlns:wp="http://schemas.openxmlformats.org/drawingml/2006/wordprocessingDrawing" xmlns:w10="urn:schemas-microsoft-com:office:word" xmlns:w="http://schemas.openxmlformats.org/wordprocessingml/2006/main" xmlns:w14="http://schemas.microsoft.com/office/word/2010/wordml" xmlns:w15="http://schemas.microsoft.com/office/word/2012/wordml" xmlns:wpg="http://schemas.microsoft.com/office/word/2010/wordprocessingGroup" xmlns:wpi="http://schemas.microsoft.com/office/word/2010/wordprocessingInk" xmlns:wne="http://schemas.microsoft.com/office/word/2006/wordml" xmlns:wps="http://schemas.microsoft.com/office/word/2010/wordprocessingShape" mc:Ignorable="w14 w15 wp14">
+  <w:abstractNum w:abstractNumId="0" w15:restartNumberingAfterBreak="0">
+    <w:nsid w:val="5A3E4BFE"/>
+    <w:multiLevelType w:val="hybridMultilevel"/>
+    <w:tmpl w:val="2E76DB1E"/>
+    <w:lvl w:ilvl="0" w:tplc="0410000F">
+      <w:start w:val="1"/>
+      <w:numFmt w:val="decimal"/>
+      <w:lvlText w:val="%1."/>
+      <w:lvlJc w:val="left"/>
+      <w:pPr>
+        <w:ind w:left="720" w:hanging="360"/>
+      </w:pPr>
+    </w:lvl>
+    <w:lvl w:ilvl="1" w:tplc="04100019" w:tentative="1">
+      <w:start w:val="1"/>
+      <w:numFmt w:val="lowerLetter"/>
+      <w:lvlText w:val="%2."/>
+      <w:lvlJc w:val="left"/>
+      <w:pPr>
+        <w:ind w:left="1440" w:hanging="360"/>
+      </w:pPr>
+    </w:lvl>
+    <w:lvl w:ilvl="2" w:tplc="0410001B" w:tentative="1">
+      <w:start w:val="1"/>
+      <w:numFmt w:val="lowerRoman"/>
+      <w:lvlText w:val="%3."/>
+      <w:lvlJc w:val="right"/>
+      <w:pPr>
+        <w:ind w:left="2160" w:hanging="180"/>
+      </w:pPr>
+    </w:lvl>
+    <w:lvl w:ilvl="3" w:tplc="0410000F" w:tentative="1">
+      <w:start w:val="1"/>
+      <w:numFmt w:val="decimal"/>
+      <w:lvlText w:val="%4."/>
+      <w:lvlJc w:val="left"/>
+      <w:pPr>
+        <w:ind w:left="2880" w:hanging="360"/>
+      </w:pPr>
+    </w:lvl>
+    <w:lvl w:ilvl="4" w:tplc="04100019" w:tentative="1">
+      <w:start w:val="1"/>
+      <w:numFmt w:val="lowerLetter"/>
+      <w:lvlText w:val="%5."/>
+      <w:lvlJc w:val="left"/>
+      <w:pPr>
+        <w:ind w:left="3600" w:hanging="360"/>
+      </w:pPr>
+    </w:lvl>
+    <w:lvl w:ilvl="5" w:tplc="0410001B" w:tentative="1">
+      <w:start w:val="1"/>
+      <w:numFmt w:val="lowerRoman"/>
+      <w:lvlText w:val="%6."/>
+      <w:lvlJc w:val="right"/>
+      <w:pPr>
+        <w:ind w:left="4320" w:hanging="180"/>
+      </w:pPr>
+    </w:lvl>
+    <w:lvl w:ilvl="6" w:tplc="0410000F" w:tentative="1">
+      <w:start w:val="1"/>
+      <w:numFmt w:val="decimal"/>
+      <w:lvlText w:val="%7."/>
+      <w:lvlJc w:val="left"/>
+      <w:pPr>
+        <w:ind w:left="5040" w:hanging="360"/>
+      </w:pPr>
+    </w:lvl>
+    <w:lvl w:ilvl="7" w:tplc="04100019" w:tentative="1">
+      <w:start w:val="1"/>
+      <w:numFmt w:val="lowerLetter"/>
+      <w:lvlText w:val="%8."/>
+      <w:lvlJc w:val="left"/>
+      <w:pPr>
+        <w:ind w:left="5760" w:hanging="360"/>
+      </w:pPr>
+    </w:lvl>
+    <w:lvl w:ilvl="8" w:tplc="0410001B" w:tentative="1">
+      <w:start w:val="1"/>
+      <w:numFmt w:val="lowerRoman"/>
+      <w:lvlText w:val="%9."/>
+      <w:lvlJc w:val="right"/>
+      <w:pPr>
+        <w:ind w:left="6480" w:hanging="180"/>
+      </w:pPr>
+    </w:lvl>
+  </w:abstractNum>
+  <w:num w:numId="1">
+    <w:abstractNumId w:val="0"/>
+  </w:num>
+</w:numbering>
 </file>
 
 <file path=word/styles.xml><?xml version="1.0" encoding="utf-8"?>
@@ -674,7 +1073,7 @@
     </w:rPrDefault>
     <w:pPrDefault/>
   </w:docDefaults>
-  <w:latentStyles w:defLockedState="0" w:defUIPriority="99" w:defSemiHidden="0" w:defUnhideWhenUsed="0" w:defQFormat="0" w:count="380">
+  <w:latentStyles w:defLockedState="0" w:defUIPriority="99" w:defSemiHidden="0" w:defUnhideWhenUsed="0" w:defQFormat="0" w:count="371">
     <w:lsdException w:name="Normal" w:uiPriority="0" w:qFormat="1"/>
     <w:lsdException w:name="heading 1" w:uiPriority="9" w:qFormat="1"/>
     <w:lsdException w:name="heading 2" w:semiHidden="1" w:uiPriority="9" w:unhideWhenUsed="1" w:qFormat="1"/>
@@ -831,15 +1230,6 @@
     <w:lsdException w:name="Balloon Text" w:semiHidden="1" w:unhideWhenUsed="1"/>
     <w:lsdException w:name="Table Grid" w:uiPriority="39"/>
     <w:lsdException w:name="Table Theme" w:semiHidden="1" w:unhideWhenUsed="1"/>
-    <w:lsdException w:name="Note Level 1" w:semiHidden="1" w:unhideWhenUsed="1"/>
-    <w:lsdException w:name="Note Level 2" w:semiHidden="1" w:unhideWhenUsed="1"/>
-    <w:lsdException w:name="Note Level 3" w:semiHidden="1" w:unhideWhenUsed="1"/>
-    <w:lsdException w:name="Note Level 4" w:semiHidden="1" w:unhideWhenUsed="1"/>
-    <w:lsdException w:name="Note Level 5" w:semiHidden="1" w:unhideWhenUsed="1"/>
-    <w:lsdException w:name="Note Level 6" w:semiHidden="1" w:unhideWhenUsed="1"/>
-    <w:lsdException w:name="Note Level 7" w:semiHidden="1" w:unhideWhenUsed="1"/>
-    <w:lsdException w:name="Note Level 8" w:semiHidden="1" w:unhideWhenUsed="1"/>
-    <w:lsdException w:name="Note Level 9" w:semiHidden="1" w:unhideWhenUsed="1"/>
     <w:lsdException w:name="Placeholder Text" w:semiHidden="1"/>
     <w:lsdException w:name="No Spacing" w:uiPriority="1" w:qFormat="1"/>
     <w:lsdException w:name="Light Shading" w:uiPriority="60"/>
@@ -1093,7 +1483,6 @@
     <w:uiPriority w:val="39"/>
     <w:rsid w:val="00A5582D"/>
     <w:tblPr>
-      <w:tblInd w:w="0" w:type="dxa"/>
       <w:tblBorders>
         <w:top w:val="single" w:sz="4" w:space="0" w:color="auto"/>
         <w:left w:val="single" w:sz="4" w:space="0" w:color="auto"/>
@@ -1102,13 +1491,18 @@
         <w:insideH w:val="single" w:sz="4" w:space="0" w:color="auto"/>
         <w:insideV w:val="single" w:sz="4" w:space="0" w:color="auto"/>
       </w:tblBorders>
-      <w:tblCellMar>
-        <w:top w:w="0" w:type="dxa"/>
-        <w:left w:w="108" w:type="dxa"/>
-        <w:bottom w:w="0" w:type="dxa"/>
-        <w:right w:w="108" w:type="dxa"/>
-      </w:tblCellMar>
     </w:tblPr>
+  </w:style>
+  <w:style w:type="paragraph" w:styleId="Paragrafoelenco">
+    <w:name w:val="List Paragraph"/>
+    <w:basedOn w:val="Normale"/>
+    <w:uiPriority w:val="34"/>
+    <w:qFormat/>
+    <w:rsid w:val="00C75F62"/>
+    <w:pPr>
+      <w:ind w:left="720"/>
+      <w:contextualSpacing/>
+    </w:pPr>
   </w:style>
 </w:styles>
 </file>

</xml_diff>